<commit_message>
Added binToBin for non-OE data
Also updated the pipeline guide
</commit_message>
<xml_diff>
--- a/MATLAB-Analysis/Spike/Data processing pipeline table.docx
+++ b/MATLAB-Analysis/Spike/Data processing pipeline table.docx
@@ -155,12 +155,314 @@
       </w:tr>
       <w:tr>
         <w:trPr>
-          <w:trHeight w:val="255"/>
+          <w:trHeight w:val="937"/>
         </w:trPr>
         <w:tc>
           <w:tcPr>
             <w:cnfStyle w:val="001000000000" w:firstRow="0" w:lastRow="0" w:firstColumn="1" w:lastColumn="0" w:oddVBand="0" w:evenVBand="0" w:oddHBand="0" w:evenHBand="0" w:firstRowFirstColumn="0" w:firstRowLastColumn="0" w:lastRowFirstColumn="0" w:lastRowLastColumn="0"/>
             <w:tcW w:w="340" w:type="dxa"/>
+            <w:vMerge w:val="restart"/>
+            <w:vAlign w:val="center"/>
+          </w:tcPr>
+          <w:p>
+            <w:pPr>
+              <w:spacing w:after="0" w:line="240" w:lineRule="auto"/>
+              <w:rPr>
+                <w:noProof/>
+              </w:rPr>
+            </w:pPr>
+            <w:r>
+              <w:rPr>
+                <w:noProof/>
+              </w:rPr>
+              <w:t>1</w:t>
+            </w:r>
+          </w:p>
+        </w:tc>
+        <w:tc>
+          <w:tcPr>
+            <w:tcW w:w="3757" w:type="dxa"/>
+            <w:tcBorders>
+              <w:bottom w:val="single" w:sz="4" w:space="0" w:color="auto"/>
+            </w:tcBorders>
+            <w:vAlign w:val="center"/>
+          </w:tcPr>
+          <w:p>
+            <w:pPr>
+              <w:spacing w:after="0" w:line="240" w:lineRule="auto"/>
+              <w:cnfStyle w:val="000000000000" w:firstRow="0" w:lastRow="0" w:firstColumn="0" w:lastColumn="0" w:oddVBand="0" w:evenVBand="0" w:oddHBand="0" w:evenHBand="0" w:firstRowFirstColumn="0" w:firstRowLastColumn="0" w:lastRowFirstColumn="0" w:lastRowLastColumn="0"/>
+              <w:rPr>
+                <w:b/>
+                <w:noProof/>
+              </w:rPr>
+            </w:pPr>
+            <w:r>
+              <w:rPr>
+                <w:noProof/>
+              </w:rPr>
+              <w:t>YYMMDD_01.bin</w:t>
+            </w:r>
+          </w:p>
+          <w:p>
+            <w:pPr>
+              <w:spacing w:after="0" w:line="240" w:lineRule="auto"/>
+              <w:cnfStyle w:val="000000000000" w:firstRow="0" w:lastRow="0" w:firstColumn="0" w:lastColumn="0" w:oddVBand="0" w:evenVBand="0" w:oddHBand="0" w:evenHBand="0" w:firstRowFirstColumn="0" w:firstRowLastColumn="0" w:lastRowFirstColumn="0" w:lastRowLastColumn="0"/>
+              <w:rPr>
+                <w:b/>
+                <w:noProof/>
+              </w:rPr>
+            </w:pPr>
+            <w:r>
+              <w:rPr>
+                <w:noProof/>
+              </w:rPr>
+              <w:t>YYMMDD_02.bin</w:t>
+            </w:r>
+          </w:p>
+          <w:p>
+            <w:pPr>
+              <w:spacing w:after="0" w:line="240" w:lineRule="auto"/>
+              <w:cnfStyle w:val="000000000000" w:firstRow="0" w:lastRow="0" w:firstColumn="0" w:lastColumn="0" w:oddVBand="0" w:evenVBand="0" w:oddHBand="0" w:evenHBand="0" w:firstRowFirstColumn="0" w:firstRowLastColumn="0" w:lastRowFirstColumn="0" w:lastRowLastColumn="0"/>
+              <w:rPr>
+                <w:noProof/>
+              </w:rPr>
+            </w:pPr>
+            <w:r>
+              <w:rPr>
+                <w:noProof/>
+              </w:rPr>
+              <w:t>YYMMDD_06.bin… (a collection of bin)</w:t>
+            </w:r>
+          </w:p>
+        </w:tc>
+        <w:tc>
+          <w:tcPr>
+            <w:tcW w:w="3417" w:type="dxa"/>
+            <w:tcBorders>
+              <w:bottom w:val="single" w:sz="4" w:space="0" w:color="auto"/>
+            </w:tcBorders>
+            <w:vAlign w:val="center"/>
+          </w:tcPr>
+          <w:p>
+            <w:pPr>
+              <w:spacing w:after="0" w:line="240" w:lineRule="auto"/>
+              <w:cnfStyle w:val="000000000000" w:firstRow="0" w:lastRow="0" w:firstColumn="0" w:lastColumn="0" w:oddVBand="0" w:evenVBand="0" w:oddHBand="0" w:evenHBand="0" w:firstRowFirstColumn="0" w:firstRowLastColumn="0" w:lastRowFirstColumn="0" w:lastRowLastColumn="0"/>
+              <w:rPr>
+                <w:noProof/>
+              </w:rPr>
+            </w:pPr>
+            <w:r>
+              <w:rPr>
+                <w:noProof/>
+              </w:rPr>
+              <w:t>binToBin_wrapper</w:t>
+            </w:r>
+            <w:r>
+              <w:rPr>
+                <w:noProof/>
+              </w:rPr>
+              <w:t>.m</w:t>
+            </w:r>
+          </w:p>
+        </w:tc>
+        <w:tc>
+          <w:tcPr>
+            <w:tcW w:w="3544" w:type="dxa"/>
+            <w:vMerge w:val="restart"/>
+            <w:vAlign w:val="center"/>
+          </w:tcPr>
+          <w:p>
+            <w:pPr>
+              <w:spacing w:after="0" w:line="240" w:lineRule="auto"/>
+              <w:cnfStyle w:val="000000000000" w:firstRow="0" w:lastRow="0" w:firstColumn="0" w:lastColumn="0" w:oddVBand="0" w:evenVBand="0" w:oddHBand="0" w:evenHBand="0" w:firstRowFirstColumn="0" w:firstRowLastColumn="0" w:lastRowFirstColumn="0" w:lastRowLastColumn="0"/>
+              <w:rPr>
+                <w:noProof/>
+              </w:rPr>
+            </w:pPr>
+            <w:r>
+              <w:rPr>
+                <w:b/>
+                <w:noProof/>
+              </w:rPr>
+              <w:t>Split</w:t>
+            </w:r>
+            <w:r>
+              <w:rPr>
+                <w:noProof/>
+              </w:rPr>
+              <w:t xml:space="preserve"> data_padded.bin</w:t>
+            </w:r>
+          </w:p>
+          <w:p>
+            <w:pPr>
+              <w:spacing w:after="0" w:line="240" w:lineRule="auto"/>
+              <w:cnfStyle w:val="000000000000" w:firstRow="0" w:lastRow="0" w:firstColumn="0" w:lastColumn="0" w:oddVBand="0" w:evenVBand="0" w:oddHBand="0" w:evenHBand="0" w:firstRowFirstColumn="0" w:firstRowLastColumn="0" w:lastRowFirstColumn="0" w:lastRowLastColumn="0"/>
+              <w:rPr>
+                <w:noProof/>
+              </w:rPr>
+            </w:pPr>
+            <w:r>
+              <w:rPr>
+                <w:b/>
+                <w:noProof/>
+              </w:rPr>
+              <w:t>Split</w:t>
+            </w:r>
+            <w:r>
+              <w:rPr>
+                <w:noProof/>
+              </w:rPr>
+              <w:t xml:space="preserve"> data_adc.bin</w:t>
+            </w:r>
+          </w:p>
+          <w:p>
+            <w:pPr>
+              <w:spacing w:after="0" w:line="240" w:lineRule="auto"/>
+              <w:cnfStyle w:val="000000000000" w:firstRow="0" w:lastRow="0" w:firstColumn="0" w:lastColumn="0" w:oddVBand="0" w:evenVBand="0" w:oddHBand="0" w:evenHBand="0" w:firstRowFirstColumn="0" w:firstRowLastColumn="0" w:lastRowFirstColumn="0" w:lastRowLastColumn="0"/>
+              <w:rPr>
+                <w:noProof/>
+              </w:rPr>
+            </w:pPr>
+            <w:r>
+              <w:rPr>
+                <w:b/>
+                <w:noProof/>
+              </w:rPr>
+              <w:t>Merged</w:t>
+            </w:r>
+            <w:r>
+              <w:rPr>
+                <w:noProof/>
+              </w:rPr>
+              <w:t xml:space="preserve"> </w:t>
+            </w:r>
+            <w:r>
+              <w:rPr>
+                <w:noProof/>
+              </w:rPr>
+              <w:t>data_merged.bin</w:t>
+            </w:r>
+          </w:p>
+          <w:p>
+            <w:pPr>
+              <w:spacing w:after="0" w:line="240" w:lineRule="auto"/>
+              <w:cnfStyle w:val="000000000000" w:firstRow="0" w:lastRow="0" w:firstColumn="0" w:lastColumn="0" w:oddVBand="0" w:evenVBand="0" w:oddHBand="0" w:evenHBand="0" w:firstRowFirstColumn="0" w:firstRowLastColumn="0" w:lastRowFirstColumn="0" w:lastRowLastColumn="0"/>
+              <w:rPr>
+                <w:noProof/>
+              </w:rPr>
+            </w:pPr>
+            <w:r>
+              <w:rPr>
+                <w:b/>
+                <w:noProof/>
+              </w:rPr>
+              <w:t xml:space="preserve">Meta </w:t>
+            </w:r>
+            <w:r>
+              <w:rPr>
+                <w:noProof/>
+              </w:rPr>
+              <w:t>merge_info.csv</w:t>
+            </w:r>
+          </w:p>
+        </w:tc>
+        <w:tc>
+          <w:tcPr>
+            <w:tcW w:w="4394" w:type="dxa"/>
+            <w:vMerge w:val="restart"/>
+            <w:vAlign w:val="center"/>
+          </w:tcPr>
+          <w:p>
+            <w:pPr>
+              <w:spacing w:after="0" w:line="240" w:lineRule="auto"/>
+              <w:cnfStyle w:val="000000000000" w:firstRow="0" w:lastRow="0" w:firstColumn="0" w:lastColumn="0" w:oddVBand="0" w:evenVBand="0" w:oddHBand="0" w:evenHBand="0" w:firstRowFirstColumn="0" w:firstRowLastColumn="0" w:lastRowFirstColumn="0" w:lastRowLastColumn="0"/>
+            </w:pPr>
+            <w:r>
+              <w:t>Adds desired data channel padding.</w:t>
+            </w:r>
+          </w:p>
+          <w:p>
+            <w:pPr>
+              <w:spacing w:after="0" w:line="240" w:lineRule="auto"/>
+              <w:cnfStyle w:val="000000000000" w:firstRow="0" w:lastRow="0" w:firstColumn="0" w:lastColumn="0" w:oddVBand="0" w:evenVBand="0" w:oddHBand="0" w:evenHBand="0" w:firstRowFirstColumn="0" w:firstRowLastColumn="0" w:lastRowFirstColumn="0" w:lastRowLastColumn="0"/>
+            </w:pPr>
+            <w:r>
+              <w:t>Interlaces data channels for increased sampling rate.</w:t>
+            </w:r>
+          </w:p>
+          <w:p>
+            <w:pPr>
+              <w:spacing w:after="0" w:line="240" w:lineRule="auto"/>
+              <w:cnfStyle w:val="000000000000" w:firstRow="0" w:lastRow="0" w:firstColumn="0" w:lastColumn="0" w:oddVBand="0" w:evenVBand="0" w:oddHBand="0" w:evenHBand="0" w:firstRowFirstColumn="0" w:firstRowLastColumn="0" w:lastRowFirstColumn="0" w:lastRowLastColumn="0"/>
+            </w:pPr>
+            <w:r>
+              <w:t>Combine</w:t>
+            </w:r>
+            <w:r>
+              <w:t>s</w:t>
+            </w:r>
+            <w:r>
+              <w:t xml:space="preserve"> </w:t>
+            </w:r>
+            <w:r>
+              <w:t xml:space="preserve">(merges) </w:t>
+            </w:r>
+            <w:r>
+              <w:t xml:space="preserve">multiple trials from the same experiment </w:t>
+            </w:r>
+            <w:r>
+              <w:t>for ease of spike sorting.</w:t>
+            </w:r>
+          </w:p>
+          <w:p>
+            <w:pPr>
+              <w:spacing w:after="0" w:line="240" w:lineRule="auto"/>
+              <w:cnfStyle w:val="000000000000" w:firstRow="0" w:lastRow="0" w:firstColumn="0" w:lastColumn="0" w:oddVBand="0" w:evenVBand="0" w:oddHBand="0" w:evenHBand="0" w:firstRowFirstColumn="0" w:firstRowLastColumn="0" w:lastRowFirstColumn="0" w:lastRowLastColumn="0"/>
+            </w:pPr>
+            <w:r>
+              <w:t>Extracts ADC channels.</w:t>
+            </w:r>
+          </w:p>
+          <w:p>
+            <w:pPr>
+              <w:spacing w:after="0" w:line="240" w:lineRule="auto"/>
+              <w:cnfStyle w:val="000000000000" w:firstRow="0" w:lastRow="0" w:firstColumn="0" w:lastColumn="0" w:oddVBand="0" w:evenVBand="0" w:oddHBand="0" w:evenHBand="0" w:firstRowFirstColumn="0" w:firstRowLastColumn="0" w:lastRowFirstColumn="0" w:lastRowLastColumn="0"/>
+              <w:rPr>
+                <w:b/>
+              </w:rPr>
+            </w:pPr>
+            <w:r>
+              <w:rPr>
+                <w:b/>
+              </w:rPr>
+              <w:t xml:space="preserve">NOTE: </w:t>
+            </w:r>
+            <w:r>
+              <w:rPr>
+                <w:b/>
+              </w:rPr>
+              <w:t xml:space="preserve">Merge_info.csv needs to be read back in </w:t>
+            </w:r>
+            <w:proofErr w:type="spellStart"/>
+            <w:r>
+              <w:rPr>
+                <w:b/>
+              </w:rPr>
+              <w:t>Split_trials.m</w:t>
+            </w:r>
+            <w:proofErr w:type="spellEnd"/>
+          </w:p>
+        </w:tc>
+      </w:tr>
+      <w:tr>
+        <w:trPr>
+          <w:trHeight w:val="1206"/>
+        </w:trPr>
+        <w:tc>
+          <w:tcPr>
+            <w:cnfStyle w:val="001000000000" w:firstRow="0" w:lastRow="0" w:firstColumn="1" w:lastColumn="0" w:oddVBand="0" w:evenVBand="0" w:oddHBand="0" w:evenHBand="0" w:firstRowFirstColumn="0" w:firstRowLastColumn="0" w:lastRowFirstColumn="0" w:lastRowLastColumn="0"/>
+            <w:tcW w:w="340" w:type="dxa"/>
+            <w:vMerge/>
             <w:tcBorders>
               <w:bottom w:val="single" w:sz="4" w:space="0" w:color="2E74B5" w:themeColor="accent5" w:themeShade="BF"/>
             </w:tcBorders>
@@ -173,18 +475,13 @@
                 <w:noProof/>
               </w:rPr>
             </w:pPr>
-            <w:r>
-              <w:rPr>
-                <w:noProof/>
-              </w:rPr>
-              <w:t>1</w:t>
-            </w:r>
           </w:p>
         </w:tc>
         <w:tc>
           <w:tcPr>
             <w:tcW w:w="3757" w:type="dxa"/>
             <w:tcBorders>
+              <w:top w:val="single" w:sz="4" w:space="0" w:color="auto"/>
               <w:bottom w:val="single" w:sz="4" w:space="0" w:color="2E74B5" w:themeColor="accent5" w:themeShade="BF"/>
             </w:tcBorders>
             <w:vAlign w:val="center"/>
@@ -194,46 +491,32 @@
               <w:spacing w:after="0" w:line="240" w:lineRule="auto"/>
               <w:cnfStyle w:val="000000000000" w:firstRow="0" w:lastRow="0" w:firstColumn="0" w:lastColumn="0" w:oddVBand="0" w:evenVBand="0" w:oddHBand="0" w:evenHBand="0" w:firstRowFirstColumn="0" w:firstRowLastColumn="0" w:lastRowFirstColumn="0" w:lastRowLastColumn="0"/>
               <w:rPr>
-                <w:b/>
-                <w:noProof/>
-              </w:rPr>
-            </w:pPr>
-            <w:r>
-              <w:rPr>
-                <w:noProof/>
-              </w:rPr>
-              <w:t>YYMMDD_01.bin</w:t>
-            </w:r>
-          </w:p>
-          <w:p>
-            <w:pPr>
-              <w:spacing w:after="0" w:line="240" w:lineRule="auto"/>
-              <w:cnfStyle w:val="000000000000" w:firstRow="0" w:lastRow="0" w:firstColumn="0" w:lastColumn="0" w:oddVBand="0" w:evenVBand="0" w:oddHBand="0" w:evenHBand="0" w:firstRowFirstColumn="0" w:firstRowLastColumn="0" w:lastRowFirstColumn="0" w:lastRowLastColumn="0"/>
-              <w:rPr>
-                <w:b/>
-                <w:noProof/>
-              </w:rPr>
-            </w:pPr>
-            <w:r>
-              <w:rPr>
-                <w:noProof/>
-              </w:rPr>
-              <w:t>YYMMDD_02.bin</w:t>
-            </w:r>
-          </w:p>
-          <w:p>
-            <w:pPr>
-              <w:spacing w:after="0" w:line="240" w:lineRule="auto"/>
-              <w:cnfStyle w:val="000000000000" w:firstRow="0" w:lastRow="0" w:firstColumn="0" w:lastColumn="0" w:oddVBand="0" w:evenVBand="0" w:oddHBand="0" w:evenHBand="0" w:firstRowFirstColumn="0" w:firstRowLastColumn="0" w:lastRowFirstColumn="0" w:lastRowLastColumn="0"/>
-              <w:rPr>
-                <w:noProof/>
-              </w:rPr>
-            </w:pPr>
-            <w:r>
-              <w:rPr>
-                <w:noProof/>
-              </w:rPr>
-              <w:t>YYMMDD_06.bin… (a collection of bin)</w:t>
+                <w:noProof/>
+              </w:rPr>
+            </w:pPr>
+            <w:r>
+              <w:rPr>
+                <w:noProof/>
+              </w:rPr>
+              <w:t xml:space="preserve">Folders with .continuous files </w:t>
+            </w:r>
+            <w:r>
+              <w:rPr>
+                <w:noProof/>
+              </w:rPr>
+              <w:t>(</w:t>
+            </w:r>
+            <w:r>
+              <w:rPr>
+                <w:noProof/>
+              </w:rPr>
+              <w:t>openephys output</w:t>
+            </w:r>
+            <w:r>
+              <w:rPr>
+                <w:noProof/>
+              </w:rPr>
+              <w:t>)</w:t>
             </w:r>
           </w:p>
         </w:tc>
@@ -241,6 +524,7 @@
           <w:tcPr>
             <w:tcW w:w="3417" w:type="dxa"/>
             <w:tcBorders>
+              <w:top w:val="single" w:sz="4" w:space="0" w:color="auto"/>
               <w:bottom w:val="single" w:sz="4" w:space="0" w:color="2E74B5" w:themeColor="accent5" w:themeShade="BF"/>
             </w:tcBorders>
             <w:vAlign w:val="center"/>
@@ -257,13 +541,14 @@
               <w:rPr>
                 <w:noProof/>
               </w:rPr>
-              <w:t>Merge_trials.m</w:t>
+              <w:t>OEtoBin_wrapper.m</w:t>
             </w:r>
           </w:p>
         </w:tc>
         <w:tc>
           <w:tcPr>
             <w:tcW w:w="3544" w:type="dxa"/>
+            <w:vMerge/>
             <w:tcBorders>
               <w:bottom w:val="single" w:sz="4" w:space="0" w:color="2E74B5" w:themeColor="accent5" w:themeShade="BF"/>
             </w:tcBorders>
@@ -277,32 +562,12 @@
                 <w:noProof/>
               </w:rPr>
             </w:pPr>
-            <w:r>
-              <w:rPr>
-                <w:noProof/>
-              </w:rPr>
-              <w:t>YYMMDD_merged.bin</w:t>
-            </w:r>
-          </w:p>
-          <w:p>
-            <w:pPr>
-              <w:spacing w:after="0" w:line="240" w:lineRule="auto"/>
-              <w:cnfStyle w:val="000000000000" w:firstRow="0" w:lastRow="0" w:firstColumn="0" w:lastColumn="0" w:oddVBand="0" w:evenVBand="0" w:oddHBand="0" w:evenHBand="0" w:firstRowFirstColumn="0" w:firstRowLastColumn="0" w:lastRowFirstColumn="0" w:lastRowLastColumn="0"/>
-              <w:rPr>
-                <w:noProof/>
-              </w:rPr>
-            </w:pPr>
-            <w:r>
-              <w:rPr>
-                <w:noProof/>
-              </w:rPr>
-              <w:t>YYMMDD_merge_info.csv</w:t>
-            </w:r>
           </w:p>
         </w:tc>
         <w:tc>
           <w:tcPr>
             <w:tcW w:w="4394" w:type="dxa"/>
+            <w:vMerge/>
             <w:tcBorders>
               <w:bottom w:val="single" w:sz="4" w:space="0" w:color="2E74B5" w:themeColor="accent5" w:themeShade="BF"/>
             </w:tcBorders>
@@ -313,23 +578,6 @@
               <w:spacing w:after="0" w:line="240" w:lineRule="auto"/>
               <w:cnfStyle w:val="000000000000" w:firstRow="0" w:lastRow="0" w:firstColumn="0" w:lastColumn="0" w:oddVBand="0" w:evenVBand="0" w:oddHBand="0" w:evenHBand="0" w:firstRowFirstColumn="0" w:firstRowLastColumn="0" w:lastRowFirstColumn="0" w:lastRowLastColumn="0"/>
             </w:pPr>
-            <w:r>
-              <w:t>Combine multiple trials from the same experiments (ideally all)</w:t>
-            </w:r>
-          </w:p>
-          <w:p>
-            <w:pPr>
-              <w:spacing w:after="0" w:line="240" w:lineRule="auto"/>
-              <w:cnfStyle w:val="000000000000" w:firstRow="0" w:lastRow="0" w:firstColumn="0" w:lastColumn="0" w:oddVBand="0" w:evenVBand="0" w:oddHBand="0" w:evenHBand="0" w:firstRowFirstColumn="0" w:firstRowLastColumn="0" w:lastRowFirstColumn="0" w:lastRowLastColumn="0"/>
-            </w:pPr>
-            <w:r>
-              <w:t xml:space="preserve">Merge_info.csv needs to be read back in </w:t>
-            </w:r>
-            <w:proofErr w:type="spellStart"/>
-            <w:r>
-              <w:t>Split_trials.m</w:t>
-            </w:r>
-            <w:proofErr w:type="spellEnd"/>
           </w:p>
         </w:tc>
       </w:tr>
@@ -383,7 +631,19 @@
               <w:rPr>
                 <w:noProof/>
               </w:rPr>
-              <w:t>YYMMDD_merged.bin</w:t>
+              <w:t>YYMMDD_merged</w:t>
+            </w:r>
+            <w:r>
+              <w:rPr>
+                <w:noProof/>
+              </w:rPr>
+              <w:t>_converted</w:t>
+            </w:r>
+            <w:r>
+              <w:rPr>
+                <w:noProof/>
+              </w:rPr>
+              <w:t>.bin</w:t>
             </w:r>
           </w:p>
         </w:tc>
@@ -407,7 +667,22 @@
               <w:rPr>
                 <w:noProof/>
               </w:rPr>
-              <w:t>convertOurData.m</w:t>
+              <w:t>StandardConfig.m</w:t>
+            </w:r>
+          </w:p>
+          <w:p>
+            <w:pPr>
+              <w:spacing w:after="0" w:line="240" w:lineRule="auto"/>
+              <w:cnfStyle w:val="000000000000" w:firstRow="0" w:lastRow="0" w:firstColumn="0" w:lastColumn="0" w:oddVBand="0" w:evenVBand="0" w:oddHBand="0" w:evenHBand="0" w:firstRowFirstColumn="0" w:firstRowLastColumn="0" w:lastRowFirstColumn="0" w:lastRowLastColumn="0"/>
+              <w:rPr>
+                <w:noProof/>
+              </w:rPr>
+            </w:pPr>
+            <w:r>
+              <w:rPr>
+                <w:noProof/>
+              </w:rPr>
+              <w:t>Master_file_example.m (KiloSort)</w:t>
             </w:r>
           </w:p>
         </w:tc>
@@ -431,14 +706,43 @@
               <w:rPr>
                 <w:noProof/>
               </w:rPr>
-              <w:t>YYMMDD_merged_converted.bin</w:t>
+              <w:t>spike_times.npy</w:t>
+            </w:r>
+          </w:p>
+          <w:p>
+            <w:pPr>
+              <w:spacing w:after="0" w:line="240" w:lineRule="auto"/>
+              <w:cnfStyle w:val="000000000000" w:firstRow="0" w:lastRow="0" w:firstColumn="0" w:lastColumn="0" w:oddVBand="0" w:evenVBand="0" w:oddHBand="0" w:evenHBand="0" w:firstRowFirstColumn="0" w:firstRowLastColumn="0" w:lastRowFirstColumn="0" w:lastRowLastColumn="0"/>
+              <w:rPr>
+                <w:noProof/>
+              </w:rPr>
+            </w:pPr>
+            <w:r>
+              <w:rPr>
+                <w:noProof/>
+              </w:rPr>
+              <w:t>spike_clusters.npy</w:t>
+            </w:r>
+          </w:p>
+          <w:p>
+            <w:pPr>
+              <w:spacing w:after="0" w:line="240" w:lineRule="auto"/>
+              <w:cnfStyle w:val="000000000000" w:firstRow="0" w:lastRow="0" w:firstColumn="0" w:lastColumn="0" w:oddVBand="0" w:evenVBand="0" w:oddHBand="0" w:evenHBand="0" w:firstRowFirstColumn="0" w:firstRowLastColumn="0" w:lastRowFirstColumn="0" w:lastRowLastColumn="0"/>
+              <w:rPr>
+                <w:noProof/>
+              </w:rPr>
+            </w:pPr>
+            <w:r>
+              <w:rPr>
+                <w:noProof/>
+              </w:rPr>
+              <w:t>….</w:t>
             </w:r>
           </w:p>
         </w:tc>
         <w:tc>
           <w:tcPr>
             <w:tcW w:w="4394" w:type="dxa"/>
-            <w:vMerge w:val="restart"/>
             <w:tcBorders>
               <w:top w:val="single" w:sz="4" w:space="0" w:color="2E74B5" w:themeColor="accent5" w:themeShade="BF"/>
             </w:tcBorders>
@@ -448,25 +752,44 @@
             <w:pPr>
               <w:spacing w:after="0" w:line="240" w:lineRule="auto"/>
               <w:cnfStyle w:val="000000000000" w:firstRow="0" w:lastRow="0" w:firstColumn="0" w:lastColumn="0" w:oddVBand="0" w:evenVBand="0" w:oddHBand="0" w:evenHBand="0" w:firstRowFirstColumn="0" w:firstRowLastColumn="0" w:lastRowFirstColumn="0" w:lastRowLastColumn="0"/>
-            </w:pPr>
-            <w:r>
-              <w:t xml:space="preserve">Removes the PD channel and adds dummy channels </w:t>
-            </w:r>
-            <w:proofErr w:type="gramStart"/>
-            <w:r>
-              <w:t>( to</w:t>
-            </w:r>
-            <w:proofErr w:type="gramEnd"/>
-            <w:r>
-              <w:t xml:space="preserve"> work with </w:t>
+              <w:rPr>
+                <w:b/>
+              </w:rPr>
+            </w:pPr>
+            <w:r>
+              <w:rPr>
+                <w:b/>
+              </w:rPr>
+              <w:t xml:space="preserve">This is </w:t>
+            </w:r>
+            <w:r>
+              <w:rPr>
+                <w:b/>
+              </w:rPr>
+              <w:t xml:space="preserve">the </w:t>
             </w:r>
             <w:proofErr w:type="spellStart"/>
             <w:r>
+              <w:rPr>
+                <w:b/>
+              </w:rPr>
               <w:t>KiloSort</w:t>
             </w:r>
             <w:proofErr w:type="spellEnd"/>
             <w:r>
-              <w:t xml:space="preserve"> matrix manipulations)</w:t>
+              <w:rPr>
+                <w:b/>
+              </w:rPr>
+              <w:t xml:space="preserve"> process</w:t>
+            </w:r>
+          </w:p>
+          <w:p>
+            <w:pPr>
+              <w:spacing w:after="0" w:line="240" w:lineRule="auto"/>
+              <w:cnfStyle w:val="000000000000" w:firstRow="0" w:lastRow="0" w:firstColumn="0" w:lastColumn="0" w:oddVBand="0" w:evenVBand="0" w:oddHBand="0" w:evenHBand="0" w:firstRowFirstColumn="0" w:firstRowLastColumn="0" w:lastRowFirstColumn="0" w:lastRowLastColumn="0"/>
+            </w:pPr>
+            <w:r>
+              <w:t>Push it through HPC if the data is long or if no GPU</w:t>
             </w:r>
           </w:p>
         </w:tc>
@@ -514,346 +837,6 @@
               <w:rPr>
                 <w:noProof/>
               </w:rPr>
-              <w:t>OpenEphs Folder</w:t>
-            </w:r>
-          </w:p>
-        </w:tc>
-        <w:tc>
-          <w:tcPr>
-            <w:tcW w:w="3417" w:type="dxa"/>
-            <w:tcBorders>
-              <w:bottom w:val="single" w:sz="4" w:space="0" w:color="2E74B5" w:themeColor="accent5" w:themeShade="BF"/>
-            </w:tcBorders>
-            <w:vAlign w:val="center"/>
-          </w:tcPr>
-          <w:p>
-            <w:pPr>
-              <w:spacing w:after="0" w:line="240" w:lineRule="auto"/>
-              <w:cnfStyle w:val="000000000000" w:firstRow="0" w:lastRow="0" w:firstColumn="0" w:lastColumn="0" w:oddVBand="0" w:evenVBand="0" w:oddHBand="0" w:evenHBand="0" w:firstRowFirstColumn="0" w:firstRowLastColumn="0" w:lastRowFirstColumn="0" w:lastRowLastColumn="0"/>
-              <w:rPr>
-                <w:noProof/>
-              </w:rPr>
-            </w:pPr>
-            <w:r>
-              <w:rPr>
-                <w:noProof/>
-              </w:rPr>
-              <w:t>convertOurData_OE.m</w:t>
-            </w:r>
-          </w:p>
-          <w:p>
-            <w:pPr>
-              <w:spacing w:after="0" w:line="240" w:lineRule="auto"/>
-              <w:cnfStyle w:val="000000000000" w:firstRow="0" w:lastRow="0" w:firstColumn="0" w:lastColumn="0" w:oddVBand="0" w:evenVBand="0" w:oddHBand="0" w:evenHBand="0" w:firstRowFirstColumn="0" w:firstRowLastColumn="0" w:lastRowFirstColumn="0" w:lastRowLastColumn="0"/>
-              <w:rPr>
-                <w:noProof/>
-              </w:rPr>
-            </w:pPr>
-            <w:r>
-              <w:rPr>
-                <w:noProof/>
-              </w:rPr>
-              <w:t>convertOurData_OE2.m (interlace)</w:t>
-            </w:r>
-          </w:p>
-        </w:tc>
-        <w:tc>
-          <w:tcPr>
-            <w:tcW w:w="3544" w:type="dxa"/>
-            <w:tcBorders>
-              <w:bottom w:val="single" w:sz="4" w:space="0" w:color="2E74B5" w:themeColor="accent5" w:themeShade="BF"/>
-            </w:tcBorders>
-            <w:vAlign w:val="center"/>
-          </w:tcPr>
-          <w:p>
-            <w:pPr>
-              <w:spacing w:after="0" w:line="240" w:lineRule="auto"/>
-              <w:cnfStyle w:val="000000000000" w:firstRow="0" w:lastRow="0" w:firstColumn="0" w:lastColumn="0" w:oddVBand="0" w:evenVBand="0" w:oddHBand="0" w:evenHBand="0" w:firstRowFirstColumn="0" w:firstRowLastColumn="0" w:lastRowFirstColumn="0" w:lastRowLastColumn="0"/>
-              <w:rPr>
-                <w:noProof/>
-              </w:rPr>
-            </w:pPr>
-            <w:r>
-              <w:rPr>
-                <w:noProof/>
-              </w:rPr>
-              <w:t>YYMMDD_merged_converted.bin</w:t>
-            </w:r>
-          </w:p>
-        </w:tc>
-        <w:tc>
-          <w:tcPr>
-            <w:tcW w:w="4394" w:type="dxa"/>
-            <w:vMerge/>
-            <w:tcBorders>
-              <w:bottom w:val="single" w:sz="4" w:space="0" w:color="2E74B5" w:themeColor="accent5" w:themeShade="BF"/>
-            </w:tcBorders>
-            <w:vAlign w:val="center"/>
-          </w:tcPr>
-          <w:p>
-            <w:pPr>
-              <w:spacing w:after="0" w:line="240" w:lineRule="auto"/>
-              <w:cnfStyle w:val="000000000000" w:firstRow="0" w:lastRow="0" w:firstColumn="0" w:lastColumn="0" w:oddVBand="0" w:evenVBand="0" w:oddHBand="0" w:evenHBand="0" w:firstRowFirstColumn="0" w:firstRowLastColumn="0" w:lastRowFirstColumn="0" w:lastRowLastColumn="0"/>
-            </w:pPr>
-          </w:p>
-        </w:tc>
-      </w:tr>
-      <w:tr>
-        <w:trPr>
-          <w:trHeight w:val="646"/>
-        </w:trPr>
-        <w:tc>
-          <w:tcPr>
-            <w:cnfStyle w:val="001000000000" w:firstRow="0" w:lastRow="0" w:firstColumn="1" w:lastColumn="0" w:oddVBand="0" w:evenVBand="0" w:oddHBand="0" w:evenHBand="0" w:firstRowFirstColumn="0" w:firstRowLastColumn="0" w:lastRowFirstColumn="0" w:lastRowLastColumn="0"/>
-            <w:tcW w:w="340" w:type="dxa"/>
-            <w:vMerge w:val="restart"/>
-            <w:tcBorders>
-              <w:top w:val="single" w:sz="4" w:space="0" w:color="2E74B5" w:themeColor="accent5" w:themeShade="BF"/>
-            </w:tcBorders>
-            <w:vAlign w:val="center"/>
-          </w:tcPr>
-          <w:p>
-            <w:pPr>
-              <w:spacing w:after="0" w:line="240" w:lineRule="auto"/>
-              <w:rPr>
-                <w:noProof/>
-              </w:rPr>
-            </w:pPr>
-            <w:r>
-              <w:rPr>
-                <w:noProof/>
-              </w:rPr>
-              <w:t>3</w:t>
-            </w:r>
-          </w:p>
-        </w:tc>
-        <w:tc>
-          <w:tcPr>
-            <w:tcW w:w="3757" w:type="dxa"/>
-            <w:tcBorders>
-              <w:top w:val="single" w:sz="4" w:space="0" w:color="2E74B5" w:themeColor="accent5" w:themeShade="BF"/>
-            </w:tcBorders>
-            <w:vAlign w:val="center"/>
-          </w:tcPr>
-          <w:p>
-            <w:pPr>
-              <w:spacing w:after="0" w:line="240" w:lineRule="auto"/>
-              <w:cnfStyle w:val="000000000000" w:firstRow="0" w:lastRow="0" w:firstColumn="0" w:lastColumn="0" w:oddVBand="0" w:evenVBand="0" w:oddHBand="0" w:evenHBand="0" w:firstRowFirstColumn="0" w:firstRowLastColumn="0" w:lastRowFirstColumn="0" w:lastRowLastColumn="0"/>
-              <w:rPr>
-                <w:b/>
-                <w:noProof/>
-              </w:rPr>
-            </w:pPr>
-            <w:r>
-              <w:rPr>
-                <w:noProof/>
-              </w:rPr>
-              <w:t>YYMMDD_merged</w:t>
-            </w:r>
-            <w:r>
-              <w:rPr>
-                <w:noProof/>
-              </w:rPr>
-              <w:t>_converted</w:t>
-            </w:r>
-            <w:r>
-              <w:rPr>
-                <w:noProof/>
-              </w:rPr>
-              <w:t>.bin</w:t>
-            </w:r>
-          </w:p>
-        </w:tc>
-        <w:tc>
-          <w:tcPr>
-            <w:tcW w:w="3417" w:type="dxa"/>
-            <w:tcBorders>
-              <w:top w:val="single" w:sz="4" w:space="0" w:color="2E74B5" w:themeColor="accent5" w:themeShade="BF"/>
-            </w:tcBorders>
-            <w:vAlign w:val="center"/>
-          </w:tcPr>
-          <w:p>
-            <w:pPr>
-              <w:spacing w:after="0" w:line="240" w:lineRule="auto"/>
-              <w:cnfStyle w:val="000000000000" w:firstRow="0" w:lastRow="0" w:firstColumn="0" w:lastColumn="0" w:oddVBand="0" w:evenVBand="0" w:oddHBand="0" w:evenHBand="0" w:firstRowFirstColumn="0" w:firstRowLastColumn="0" w:lastRowFirstColumn="0" w:lastRowLastColumn="0"/>
-              <w:rPr>
-                <w:noProof/>
-              </w:rPr>
-            </w:pPr>
-            <w:r>
-              <w:rPr>
-                <w:noProof/>
-              </w:rPr>
-              <w:t>StandardConfig.m</w:t>
-            </w:r>
-          </w:p>
-          <w:p>
-            <w:pPr>
-              <w:spacing w:after="0" w:line="240" w:lineRule="auto"/>
-              <w:cnfStyle w:val="000000000000" w:firstRow="0" w:lastRow="0" w:firstColumn="0" w:lastColumn="0" w:oddVBand="0" w:evenVBand="0" w:oddHBand="0" w:evenHBand="0" w:firstRowFirstColumn="0" w:firstRowLastColumn="0" w:lastRowFirstColumn="0" w:lastRowLastColumn="0"/>
-              <w:rPr>
-                <w:noProof/>
-              </w:rPr>
-            </w:pPr>
-            <w:r>
-              <w:rPr>
-                <w:noProof/>
-              </w:rPr>
-              <w:t>Master_file_example.m (KiloSort)</w:t>
-            </w:r>
-          </w:p>
-        </w:tc>
-        <w:tc>
-          <w:tcPr>
-            <w:tcW w:w="3544" w:type="dxa"/>
-            <w:tcBorders>
-              <w:top w:val="single" w:sz="4" w:space="0" w:color="2E74B5" w:themeColor="accent5" w:themeShade="BF"/>
-            </w:tcBorders>
-            <w:vAlign w:val="center"/>
-          </w:tcPr>
-          <w:p>
-            <w:pPr>
-              <w:spacing w:after="0" w:line="240" w:lineRule="auto"/>
-              <w:cnfStyle w:val="000000000000" w:firstRow="0" w:lastRow="0" w:firstColumn="0" w:lastColumn="0" w:oddVBand="0" w:evenVBand="0" w:oddHBand="0" w:evenHBand="0" w:firstRowFirstColumn="0" w:firstRowLastColumn="0" w:lastRowFirstColumn="0" w:lastRowLastColumn="0"/>
-              <w:rPr>
-                <w:noProof/>
-              </w:rPr>
-            </w:pPr>
-            <w:r>
-              <w:rPr>
-                <w:noProof/>
-              </w:rPr>
-              <w:t>spike_times.npy</w:t>
-            </w:r>
-          </w:p>
-          <w:p>
-            <w:pPr>
-              <w:spacing w:after="0" w:line="240" w:lineRule="auto"/>
-              <w:cnfStyle w:val="000000000000" w:firstRow="0" w:lastRow="0" w:firstColumn="0" w:lastColumn="0" w:oddVBand="0" w:evenVBand="0" w:oddHBand="0" w:evenHBand="0" w:firstRowFirstColumn="0" w:firstRowLastColumn="0" w:lastRowFirstColumn="0" w:lastRowLastColumn="0"/>
-              <w:rPr>
-                <w:noProof/>
-              </w:rPr>
-            </w:pPr>
-            <w:r>
-              <w:rPr>
-                <w:noProof/>
-              </w:rPr>
-              <w:t>spike_clusters.npy</w:t>
-            </w:r>
-          </w:p>
-          <w:p>
-            <w:pPr>
-              <w:spacing w:after="0" w:line="240" w:lineRule="auto"/>
-              <w:cnfStyle w:val="000000000000" w:firstRow="0" w:lastRow="0" w:firstColumn="0" w:lastColumn="0" w:oddVBand="0" w:evenVBand="0" w:oddHBand="0" w:evenHBand="0" w:firstRowFirstColumn="0" w:firstRowLastColumn="0" w:lastRowFirstColumn="0" w:lastRowLastColumn="0"/>
-              <w:rPr>
-                <w:noProof/>
-              </w:rPr>
-            </w:pPr>
-            <w:r>
-              <w:rPr>
-                <w:noProof/>
-              </w:rPr>
-              <w:t>….</w:t>
-            </w:r>
-          </w:p>
-        </w:tc>
-        <w:tc>
-          <w:tcPr>
-            <w:tcW w:w="4394" w:type="dxa"/>
-            <w:tcBorders>
-              <w:top w:val="single" w:sz="4" w:space="0" w:color="2E74B5" w:themeColor="accent5" w:themeShade="BF"/>
-            </w:tcBorders>
-            <w:vAlign w:val="center"/>
-          </w:tcPr>
-          <w:p>
-            <w:pPr>
-              <w:spacing w:after="0" w:line="240" w:lineRule="auto"/>
-              <w:cnfStyle w:val="000000000000" w:firstRow="0" w:lastRow="0" w:firstColumn="0" w:lastColumn="0" w:oddVBand="0" w:evenVBand="0" w:oddHBand="0" w:evenHBand="0" w:firstRowFirstColumn="0" w:firstRowLastColumn="0" w:lastRowFirstColumn="0" w:lastRowLastColumn="0"/>
-              <w:rPr>
-                <w:b/>
-              </w:rPr>
-            </w:pPr>
-            <w:r>
-              <w:rPr>
-                <w:b/>
-              </w:rPr>
-              <w:t xml:space="preserve">This is </w:t>
-            </w:r>
-            <w:r>
-              <w:rPr>
-                <w:b/>
-              </w:rPr>
-              <w:t xml:space="preserve">the </w:t>
-            </w:r>
-            <w:proofErr w:type="spellStart"/>
-            <w:r>
-              <w:rPr>
-                <w:b/>
-              </w:rPr>
-              <w:t>KiloSort</w:t>
-            </w:r>
-            <w:proofErr w:type="spellEnd"/>
-            <w:r>
-              <w:rPr>
-                <w:b/>
-              </w:rPr>
-              <w:t xml:space="preserve"> process</w:t>
-            </w:r>
-          </w:p>
-          <w:p>
-            <w:pPr>
-              <w:spacing w:after="0" w:line="240" w:lineRule="auto"/>
-              <w:cnfStyle w:val="000000000000" w:firstRow="0" w:lastRow="0" w:firstColumn="0" w:lastColumn="0" w:oddVBand="0" w:evenVBand="0" w:oddHBand="0" w:evenHBand="0" w:firstRowFirstColumn="0" w:firstRowLastColumn="0" w:lastRowFirstColumn="0" w:lastRowLastColumn="0"/>
-            </w:pPr>
-            <w:r>
-              <w:t>Push it through HPC if the data is long or if no GPU</w:t>
-            </w:r>
-          </w:p>
-        </w:tc>
-      </w:tr>
-      <w:tr>
-        <w:trPr>
-          <w:trHeight w:val="646"/>
-        </w:trPr>
-        <w:tc>
-          <w:tcPr>
-            <w:cnfStyle w:val="001000000000" w:firstRow="0" w:lastRow="0" w:firstColumn="1" w:lastColumn="0" w:oddVBand="0" w:evenVBand="0" w:oddHBand="0" w:evenHBand="0" w:firstRowFirstColumn="0" w:firstRowLastColumn="0" w:lastRowFirstColumn="0" w:lastRowLastColumn="0"/>
-            <w:tcW w:w="340" w:type="dxa"/>
-            <w:vMerge/>
-            <w:tcBorders>
-              <w:bottom w:val="single" w:sz="4" w:space="0" w:color="2E74B5" w:themeColor="accent5" w:themeShade="BF"/>
-            </w:tcBorders>
-            <w:vAlign w:val="center"/>
-          </w:tcPr>
-          <w:p>
-            <w:pPr>
-              <w:spacing w:after="0" w:line="240" w:lineRule="auto"/>
-              <w:rPr>
-                <w:noProof/>
-              </w:rPr>
-            </w:pPr>
-          </w:p>
-        </w:tc>
-        <w:tc>
-          <w:tcPr>
-            <w:tcW w:w="3757" w:type="dxa"/>
-            <w:tcBorders>
-              <w:bottom w:val="single" w:sz="4" w:space="0" w:color="2E74B5" w:themeColor="accent5" w:themeShade="BF"/>
-            </w:tcBorders>
-            <w:vAlign w:val="center"/>
-          </w:tcPr>
-          <w:p>
-            <w:pPr>
-              <w:spacing w:after="0" w:line="240" w:lineRule="auto"/>
-              <w:cnfStyle w:val="000000000000" w:firstRow="0" w:lastRow="0" w:firstColumn="0" w:lastColumn="0" w:oddVBand="0" w:evenVBand="0" w:oddHBand="0" w:evenHBand="0" w:firstRowFirstColumn="0" w:firstRowLastColumn="0" w:lastRowFirstColumn="0" w:lastRowLastColumn="0"/>
-              <w:rPr>
-                <w:noProof/>
-              </w:rPr>
-            </w:pPr>
-            <w:r>
-              <w:rPr>
-                <w:noProof/>
-              </w:rPr>
               <w:t>YYMMDD_merged</w:t>
             </w:r>
             <w:r>
@@ -1058,7 +1041,7 @@
               <w:rPr>
                 <w:noProof/>
               </w:rPr>
-              <w:t>4</w:t>
+              <w:t>3</w:t>
             </w:r>
           </w:p>
         </w:tc>
@@ -1330,24 +1313,16 @@
               <w:rPr>
                 <w:b/>
               </w:rPr>
-              <w:t xml:space="preserve"> params.py </w:t>
-            </w:r>
-            <w:proofErr w:type="gramStart"/>
+              <w:t xml:space="preserve"> params.py and .</w:t>
+            </w:r>
+            <w:proofErr w:type="spellStart"/>
             <w:r>
               <w:rPr>
                 <w:b/>
               </w:rPr>
-              <w:t>and .</w:t>
-            </w:r>
-            <w:proofErr w:type="spellStart"/>
-            <w:r>
-              <w:rPr>
-                <w:b/>
-              </w:rPr>
               <w:t>npy</w:t>
             </w:r>
             <w:proofErr w:type="spellEnd"/>
-            <w:proofErr w:type="gramEnd"/>
             <w:r>
               <w:rPr>
                 <w:b/>
@@ -1571,7 +1546,7 @@
               <w:rPr>
                 <w:noProof/>
               </w:rPr>
-              <w:t>5</w:t>
+              <w:t>4</w:t>
             </w:r>
           </w:p>
         </w:tc>
@@ -1779,9 +1754,6 @@
       <w:pPr>
         <w:spacing w:after="160" w:line="259" w:lineRule="auto"/>
       </w:pPr>
-      <w:r>
-        <w:br w:type="page"/>
-      </w:r>
     </w:p>
     <w:p>
       <w:pPr>
@@ -1859,49 +1831,6 @@
         </w:rPr>
         <w:t>)</w:t>
       </w:r>
-    </w:p>
-    <w:p>
-      <w:pPr>
-        <w:pStyle w:val="ListParagraph"/>
-        <w:numPr>
-          <w:ilvl w:val="0"/>
-          <w:numId w:val="1"/>
-        </w:numPr>
-        <w:rPr>
-          <w:noProof/>
-        </w:rPr>
-      </w:pPr>
-      <w:r>
-        <w:rPr>
-          <w:noProof/>
-        </w:rPr>
-        <w:t xml:space="preserve">Run </w:t>
-      </w:r>
-      <w:r>
-        <w:rPr>
-          <w:rFonts w:ascii="Courier New" w:hAnsi="Courier New" w:cs="Courier New"/>
-          <w:noProof/>
-        </w:rPr>
-        <w:t>Merge_trials.m</w:t>
-      </w:r>
-      <w:r>
-        <w:rPr>
-          <w:noProof/>
-        </w:rPr>
-        <w:t xml:space="preserve"> – this script allows you to merge multiple experiments done on the same animal on the same day</w:t>
-      </w:r>
-      <w:r>
-        <w:rPr>
-          <w:noProof/>
-        </w:rPr>
-        <w:t xml:space="preserve"> – it’s output also helps further analysis</w:t>
-      </w:r>
-      <w:r>
-        <w:rPr>
-          <w:noProof/>
-        </w:rPr>
-        <w:t>.</w:t>
-      </w:r>
       <w:bookmarkStart w:id="0" w:name="_GoBack"/>
       <w:bookmarkEnd w:id="0"/>
     </w:p>
@@ -1909,6 +1838,49 @@
       <w:pPr>
         <w:pStyle w:val="ListParagraph"/>
         <w:numPr>
+          <w:ilvl w:val="0"/>
+          <w:numId w:val="1"/>
+        </w:numPr>
+        <w:rPr>
+          <w:noProof/>
+        </w:rPr>
+      </w:pPr>
+      <w:r>
+        <w:rPr>
+          <w:noProof/>
+        </w:rPr>
+        <w:t xml:space="preserve">Run </w:t>
+      </w:r>
+      <w:r>
+        <w:rPr>
+          <w:rFonts w:ascii="Courier New" w:hAnsi="Courier New" w:cs="Courier New"/>
+          <w:noProof/>
+        </w:rPr>
+        <w:t>Merge_trials.m</w:t>
+      </w:r>
+      <w:r>
+        <w:rPr>
+          <w:noProof/>
+        </w:rPr>
+        <w:t xml:space="preserve"> – this script allows you to merge multiple experiments done on the same animal on the same day</w:t>
+      </w:r>
+      <w:r>
+        <w:rPr>
+          <w:noProof/>
+        </w:rPr>
+        <w:t xml:space="preserve"> – it’s output also helps further analysis</w:t>
+      </w:r>
+      <w:r>
+        <w:rPr>
+          <w:noProof/>
+        </w:rPr>
+        <w:t>.</w:t>
+      </w:r>
+    </w:p>
+    <w:p>
+      <w:pPr>
+        <w:pStyle w:val="ListParagraph"/>
+        <w:numPr>
           <w:ilvl w:val="1"/>
           <w:numId w:val="1"/>
         </w:numPr>
@@ -2051,37 +2023,7 @@
         <w:rPr>
           <w:noProof/>
         </w:rPr>
-        <w:t xml:space="preserve"> to the </w:t>
-      </w:r>
-      <w:r>
-        <w:rPr>
-          <w:noProof/>
-        </w:rPr>
-        <w:t>extension</w:t>
-      </w:r>
-      <w:r>
-        <w:rPr>
-          <w:noProof/>
-        </w:rPr>
-        <w:t xml:space="preserve"> of your</w:t>
-      </w:r>
-      <w:r>
-        <w:rPr>
-          <w:noProof/>
-        </w:rPr>
-        <w:t xml:space="preserve"> binary</w:t>
-      </w:r>
-      <w:r>
-        <w:rPr>
-          <w:noProof/>
-        </w:rPr>
-        <w:t xml:space="preserve"> data </w:t>
-      </w:r>
-      <w:r>
-        <w:rPr>
-          <w:noProof/>
-        </w:rPr>
-        <w:t xml:space="preserve">file – e.g. </w:t>
+        <w:t xml:space="preserve"> to the extension of your binary data file – e.g. </w:t>
       </w:r>
       <w:r>
         <w:rPr>
@@ -2234,6 +2176,32 @@
           <w:rFonts w:ascii="Courier New" w:hAnsi="Courier New" w:cs="Courier New"/>
           <w:noProof/>
         </w:rPr>
+        <w:t xml:space="preserve"> convertOurData_OE.m </w:t>
+      </w:r>
+    </w:p>
+    <w:p>
+      <w:pPr>
+        <w:pStyle w:val="ListParagraph"/>
+        <w:numPr>
+          <w:ilvl w:val="3"/>
+          <w:numId w:val="1"/>
+        </w:numPr>
+        <w:rPr>
+          <w:noProof/>
+        </w:rPr>
+      </w:pPr>
+      <w:bookmarkStart w:id="1" w:name="_Hlk528743478"/>
+      <w:r>
+        <w:rPr>
+          <w:noProof/>
+        </w:rPr>
+        <w:t>Set</w:t>
+      </w:r>
+      <w:r>
+        <w:rPr>
+          <w:b/>
+          <w:noProof/>
+        </w:rPr>
         <w:t xml:space="preserve"> </w:t>
       </w:r>
       <w:r>
@@ -2241,29 +2209,33 @@
           <w:rFonts w:ascii="Courier New" w:hAnsi="Courier New" w:cs="Courier New"/>
           <w:noProof/>
         </w:rPr>
-        <w:t>convertOurData</w:t>
-      </w:r>
-      <w:r>
-        <w:rPr>
-          <w:rFonts w:ascii="Courier New" w:hAnsi="Courier New" w:cs="Courier New"/>
-          <w:noProof/>
-        </w:rPr>
-        <w:t>_OE</w:t>
-      </w:r>
-      <w:r>
-        <w:rPr>
-          <w:rFonts w:ascii="Courier New" w:hAnsi="Courier New" w:cs="Courier New"/>
-          <w:noProof/>
-        </w:rPr>
-        <w:t>.m</w:t>
-      </w:r>
-      <w:r>
-        <w:rPr>
-          <w:rFonts w:ascii="Courier New" w:hAnsi="Courier New" w:cs="Courier New"/>
+        <w:t>dataChan</w:t>
+      </w:r>
+      <w:r>
+        <w:rPr>
+          <w:noProof/>
+        </w:rPr>
+        <w:t xml:space="preserve"> to the &lt;&gt; in the </w:t>
+      </w:r>
+      <w:r>
+        <w:rPr>
+          <w:rFonts w:ascii="Courier New" w:hAnsi="Courier New" w:cs="Courier New"/>
+          <w:noProof/>
+        </w:rPr>
+        <w:t>OpenEphs 100_CH&lt;&gt;.continuous</w:t>
+      </w:r>
+      <w:r>
+        <w:rPr>
           <w:noProof/>
         </w:rPr>
         <w:t xml:space="preserve"> </w:t>
       </w:r>
+      <w:r>
+        <w:rPr>
+          <w:noProof/>
+        </w:rPr>
+        <w:t>files</w:t>
+      </w:r>
     </w:p>
     <w:p>
       <w:pPr>
@@ -2276,7 +2248,65 @@
           <w:noProof/>
         </w:rPr>
       </w:pPr>
-      <w:bookmarkStart w:id="1" w:name="_Hlk528743478"/>
+      <w:r>
+        <w:rPr>
+          <w:noProof/>
+        </w:rPr>
+        <w:t xml:space="preserve">Set </w:t>
+      </w:r>
+      <w:r>
+        <w:rPr>
+          <w:rFonts w:ascii="Courier New" w:hAnsi="Courier New" w:cs="Courier New"/>
+          <w:noProof/>
+        </w:rPr>
+        <w:t>nChans</w:t>
+      </w:r>
+      <w:r>
+        <w:rPr>
+          <w:noProof/>
+        </w:rPr>
+        <w:t xml:space="preserve"> desired to </w:t>
+      </w:r>
+      <w:r>
+        <w:rPr>
+          <w:rFonts w:ascii="Courier New" w:hAnsi="Courier New" w:cs="Courier New"/>
+          <w:noProof/>
+        </w:rPr>
+        <w:t>length(dataChan)</w:t>
+      </w:r>
+    </w:p>
+    <w:bookmarkEnd w:id="1"/>
+    <w:p>
+      <w:pPr>
+        <w:pStyle w:val="ListParagraph"/>
+        <w:numPr>
+          <w:ilvl w:val="2"/>
+          <w:numId w:val="1"/>
+        </w:numPr>
+        <w:rPr>
+          <w:rFonts w:ascii="Courier New" w:hAnsi="Courier New" w:cs="Courier New"/>
+          <w:noProof/>
+        </w:rPr>
+      </w:pPr>
+      <w:r>
+        <w:rPr>
+          <w:rFonts w:ascii="Courier New" w:hAnsi="Courier New" w:cs="Courier New"/>
+          <w:noProof/>
+        </w:rPr>
+        <w:t xml:space="preserve">convertOurData_OE2.m </w:t>
+      </w:r>
+    </w:p>
+    <w:p>
+      <w:pPr>
+        <w:pStyle w:val="ListParagraph"/>
+        <w:numPr>
+          <w:ilvl w:val="3"/>
+          <w:numId w:val="1"/>
+        </w:numPr>
+        <w:rPr>
+          <w:noProof/>
+        </w:rPr>
+      </w:pPr>
       <w:r>
         <w:rPr>
           <w:noProof/>
@@ -2322,6 +2352,12 @@
         </w:rPr>
         <w:t>files</w:t>
       </w:r>
+      <w:r>
+        <w:rPr>
+          <w:noProof/>
+        </w:rPr>
+        <w:t xml:space="preserve"> – the order of numbers in dataChan is important. This array is split in half and the second half is interlaced into the first half. E.g. If [1 2 3 4 5 6] – 1 and 4 will be interlaced, 2 and 5, 3 and 6.</w:t>
+      </w:r>
     </w:p>
     <w:p>
       <w:pPr>
@@ -2351,17 +2387,9 @@
         <w:rPr>
           <w:noProof/>
         </w:rPr>
-        <w:t xml:space="preserve"> desired to </w:t>
-      </w:r>
-      <w:r>
-        <w:rPr>
-          <w:rFonts w:ascii="Courier New" w:hAnsi="Courier New" w:cs="Courier New"/>
-          <w:noProof/>
-        </w:rPr>
-        <w:t>length(dataChan)</w:t>
-      </w:r>
-    </w:p>
-    <w:bookmarkEnd w:id="1"/>
+        <w:t xml:space="preserve"> desired to length(dataChan)/2</w:t>
+      </w:r>
+    </w:p>
     <w:p>
       <w:pPr>
         <w:pStyle w:val="ListParagraph"/>
@@ -2370,93 +2398,39 @@
           <w:numId w:val="1"/>
         </w:numPr>
         <w:rPr>
-          <w:rFonts w:ascii="Courier New" w:hAnsi="Courier New" w:cs="Courier New"/>
-          <w:noProof/>
-        </w:rPr>
-      </w:pPr>
-      <w:r>
-        <w:rPr>
-          <w:rFonts w:ascii="Courier New" w:hAnsi="Courier New" w:cs="Courier New"/>
-          <w:noProof/>
-        </w:rPr>
-        <w:t>convertOurData_OE2.m</w:t>
-      </w:r>
-      <w:r>
-        <w:rPr>
-          <w:rFonts w:ascii="Courier New" w:hAnsi="Courier New" w:cs="Courier New"/>
-          <w:noProof/>
-        </w:rPr>
-        <w:t xml:space="preserve"> </w:t>
-      </w:r>
-    </w:p>
-    <w:p>
-      <w:pPr>
-        <w:pStyle w:val="ListParagraph"/>
-        <w:numPr>
-          <w:ilvl w:val="3"/>
-          <w:numId w:val="1"/>
-        </w:numPr>
-        <w:rPr>
-          <w:noProof/>
-        </w:rPr>
-      </w:pPr>
-      <w:r>
-        <w:rPr>
-          <w:noProof/>
-        </w:rPr>
-        <w:t>Set</w:t>
-      </w:r>
-      <w:r>
-        <w:rPr>
-          <w:b/>
-          <w:noProof/>
-        </w:rPr>
-        <w:t xml:space="preserve"> </w:t>
-      </w:r>
-      <w:r>
-        <w:rPr>
-          <w:rFonts w:ascii="Courier New" w:hAnsi="Courier New" w:cs="Courier New"/>
-          <w:noProof/>
-        </w:rPr>
-        <w:t>dataChan</w:t>
-      </w:r>
-      <w:r>
-        <w:rPr>
-          <w:noProof/>
-        </w:rPr>
-        <w:t xml:space="preserve"> to the &lt;&gt; in the </w:t>
-      </w:r>
-      <w:r>
-        <w:rPr>
-          <w:rFonts w:ascii="Courier New" w:hAnsi="Courier New" w:cs="Courier New"/>
-          <w:noProof/>
-        </w:rPr>
-        <w:t>OpenEphs 100_CH&lt;&gt;.continuous</w:t>
-      </w:r>
-      <w:r>
-        <w:rPr>
-          <w:noProof/>
-        </w:rPr>
-        <w:t xml:space="preserve"> </w:t>
-      </w:r>
-      <w:r>
-        <w:rPr>
-          <w:noProof/>
-        </w:rPr>
-        <w:t>files</w:t>
-      </w:r>
-      <w:r>
-        <w:rPr>
-          <w:noProof/>
-        </w:rPr>
-        <w:t xml:space="preserve"> – the order of numbers in dataChan is important. This array is split in half and the second half is interlaced into the first half. E.g. If [1 2 3 4 5 6] – 1 and 4 will be interlaced, 2 and 5, 3 and 6.</w:t>
-      </w:r>
-    </w:p>
-    <w:p>
-      <w:pPr>
-        <w:pStyle w:val="ListParagraph"/>
-        <w:numPr>
-          <w:ilvl w:val="3"/>
+          <w:noProof/>
+        </w:rPr>
+      </w:pPr>
+      <w:r>
+        <w:rPr>
+          <w:noProof/>
+        </w:rPr>
+        <w:t>ADEL NEEDS TO MAKE IT SAVE THE ADC CHANS TOO</w:t>
+      </w:r>
+    </w:p>
+    <w:p>
+      <w:pPr>
+        <w:pStyle w:val="ListParagraph"/>
+        <w:numPr>
+          <w:ilvl w:val="2"/>
+          <w:numId w:val="1"/>
+        </w:numPr>
+        <w:rPr>
+          <w:noProof/>
+        </w:rPr>
+      </w:pPr>
+      <w:r>
+        <w:rPr>
+          <w:noProof/>
+        </w:rPr>
+        <w:t>Use the output binary files in Step 1)</w:t>
+      </w:r>
+    </w:p>
+    <w:p>
+      <w:pPr>
+        <w:pStyle w:val="ListParagraph"/>
+        <w:numPr>
+          <w:ilvl w:val="1"/>
           <w:numId w:val="1"/>
         </w:numPr>
         <w:rPr>
@@ -2480,49 +2454,7 @@
         <w:rPr>
           <w:noProof/>
         </w:rPr>
-        <w:t xml:space="preserve"> desired to length(dataChan)</w:t>
-      </w:r>
-      <w:r>
-        <w:rPr>
-          <w:noProof/>
-        </w:rPr>
-        <w:t>/2</w:t>
-      </w:r>
-    </w:p>
-    <w:p>
-      <w:pPr>
-        <w:pStyle w:val="ListParagraph"/>
-        <w:numPr>
-          <w:ilvl w:val="2"/>
-          <w:numId w:val="1"/>
-        </w:numPr>
-        <w:rPr>
-          <w:noProof/>
-        </w:rPr>
-      </w:pPr>
-      <w:r>
-        <w:rPr>
-          <w:noProof/>
-        </w:rPr>
-        <w:t>ADEL NEEDS TO MAKE IT SAVE THE ADC CHANS TOO</w:t>
-      </w:r>
-    </w:p>
-    <w:p>
-      <w:pPr>
-        <w:pStyle w:val="ListParagraph"/>
-        <w:numPr>
-          <w:ilvl w:val="2"/>
-          <w:numId w:val="1"/>
-        </w:numPr>
-        <w:rPr>
-          <w:noProof/>
-        </w:rPr>
-      </w:pPr>
-      <w:r>
-        <w:rPr>
-          <w:noProof/>
-        </w:rPr>
-        <w:t>Use the output binary files in Step 1)</w:t>
+        <w:t xml:space="preserve"> to match the number of channels your data has</w:t>
       </w:r>
     </w:p>
     <w:p>
@@ -2547,27 +2479,13 @@
           <w:rFonts w:ascii="Courier New" w:hAnsi="Courier New" w:cs="Courier New"/>
           <w:noProof/>
         </w:rPr>
-        <w:t>n</w:t>
-      </w:r>
-      <w:r>
-        <w:rPr>
-          <w:rFonts w:ascii="Courier New" w:hAnsi="Courier New" w:cs="Courier New"/>
-          <w:noProof/>
-        </w:rPr>
-        <w:t>Chan</w:t>
-      </w:r>
-      <w:r>
-        <w:rPr>
-          <w:rFonts w:ascii="Courier New" w:hAnsi="Courier New" w:cs="Courier New"/>
-          <w:noProof/>
-        </w:rPr>
-        <w:t>s</w:t>
-      </w:r>
-      <w:r>
-        <w:rPr>
-          <w:noProof/>
-        </w:rPr>
-        <w:t xml:space="preserve"> to match the number of channels your data has</w:t>
+        <w:t>sigChannel</w:t>
+      </w:r>
+      <w:r>
+        <w:rPr>
+          <w:noProof/>
+        </w:rPr>
+        <w:t xml:space="preserve"> to match which channel(s) stores your actual ephys signals (this is an array so you can specify multiple)</w:t>
       </w:r>
     </w:p>
     <w:p>
@@ -2592,19 +2510,25 @@
           <w:rFonts w:ascii="Courier New" w:hAnsi="Courier New" w:cs="Courier New"/>
           <w:noProof/>
         </w:rPr>
-        <w:t>sigChannel</w:t>
-      </w:r>
-      <w:r>
-        <w:rPr>
-          <w:noProof/>
-        </w:rPr>
-        <w:t xml:space="preserve"> </w:t>
-      </w:r>
-      <w:r>
-        <w:rPr>
-          <w:noProof/>
-        </w:rPr>
-        <w:t>to match which channel(s) stores your actual ephys signals (this is an array so you can specify multiple)</w:t>
+        <w:t>nChansDesired</w:t>
+      </w:r>
+      <w:r>
+        <w:rPr>
+          <w:noProof/>
+        </w:rPr>
+        <w:t xml:space="preserve"> to match the number of channels you want your data to have – if it is equal ot the number of </w:t>
+      </w:r>
+      <w:r>
+        <w:rPr>
+          <w:noProof/>
+        </w:rPr>
+        <w:t xml:space="preserve">signal </w:t>
+      </w:r>
+      <w:r>
+        <w:rPr>
+          <w:noProof/>
+        </w:rPr>
+        <w:t>channels then it will not add any dummy channels</w:t>
       </w:r>
     </w:p>
     <w:p>
@@ -2622,62 +2546,6 @@
         <w:rPr>
           <w:noProof/>
         </w:rPr>
-        <w:t xml:space="preserve">Set </w:t>
-      </w:r>
-      <w:r>
-        <w:rPr>
-          <w:rFonts w:ascii="Courier New" w:hAnsi="Courier New" w:cs="Courier New"/>
-          <w:noProof/>
-        </w:rPr>
-        <w:t>nChans</w:t>
-      </w:r>
-      <w:r>
-        <w:rPr>
-          <w:rFonts w:ascii="Courier New" w:hAnsi="Courier New" w:cs="Courier New"/>
-          <w:noProof/>
-        </w:rPr>
-        <w:t>Desired</w:t>
-      </w:r>
-      <w:r>
-        <w:rPr>
-          <w:noProof/>
-        </w:rPr>
-        <w:t xml:space="preserve"> to match the number of channels you</w:t>
-      </w:r>
-      <w:r>
-        <w:rPr>
-          <w:noProof/>
-        </w:rPr>
-        <w:t xml:space="preserve"> want your data to have – if it is equal ot the number of </w:t>
-      </w:r>
-      <w:r>
-        <w:rPr>
-          <w:noProof/>
-        </w:rPr>
-        <w:t xml:space="preserve">signal </w:t>
-      </w:r>
-      <w:r>
-        <w:rPr>
-          <w:noProof/>
-        </w:rPr>
-        <w:t>channels then it will not add any dummy channels</w:t>
-      </w:r>
-    </w:p>
-    <w:p>
-      <w:pPr>
-        <w:pStyle w:val="ListParagraph"/>
-        <w:numPr>
-          <w:ilvl w:val="1"/>
-          <w:numId w:val="1"/>
-        </w:numPr>
-        <w:rPr>
-          <w:noProof/>
-        </w:rPr>
-      </w:pPr>
-      <w:r>
-        <w:rPr>
-          <w:noProof/>
-        </w:rPr>
         <w:t xml:space="preserve">Change </w:t>
       </w:r>
       <w:r>
@@ -2691,19 +2559,7 @@
         <w:rPr>
           <w:noProof/>
         </w:rPr>
-        <w:t xml:space="preserve"> to the name of your</w:t>
-      </w:r>
-      <w:r>
-        <w:rPr>
-          <w:noProof/>
-        </w:rPr>
-        <w:t xml:space="preserve"> binary</w:t>
-      </w:r>
-      <w:r>
-        <w:rPr>
-          <w:noProof/>
-        </w:rPr>
-        <w:t xml:space="preserve"> data file (without the extension)</w:t>
+        <w:t xml:space="preserve"> to the name of your binary data file (without the extension)</w:t>
       </w:r>
     </w:p>
     <w:p>
@@ -3286,14 +3142,7 @@
           <w:rFonts w:ascii="Courier New" w:hAnsi="Courier New" w:cs="Courier New"/>
           <w:noProof/>
         </w:rPr>
-        <w:t>181028_1</w:t>
-      </w:r>
-      <w:r>
-        <w:rPr>
-          <w:rFonts w:ascii="Courier New" w:hAnsi="Courier New" w:cs="Courier New"/>
-          <w:noProof/>
-        </w:rPr>
-        <w:t>.mat</w:t>
+        <w:t>181028_1.mat</w:t>
       </w:r>
       <w:r>
         <w:rPr>
@@ -3330,13 +3179,7 @@
         <w:rPr>
           <w:noProof/>
         </w:rPr>
-        <w:t xml:space="preserve"> </w:t>
-      </w:r>
-      <w:r>
-        <w:rPr>
-          <w:noProof/>
-        </w:rPr>
-        <w:t xml:space="preserve"> in a place where the code can access it e.g. in path or same folder</w:t>
+        <w:t xml:space="preserve">  in a place where the code can access it e.g. in path or same folder</w:t>
       </w:r>
     </w:p>
     <w:p>

</xml_diff>